<commit_message>
-Realización y completado del Documento: Especificación CU Realizar Carga Masiva de Programas.docx
-Realización del diagrama de secuencia del CU Realizar Carga Masiva de Programas.
</commit_message>
<xml_diff>
--- a/Elaboración/Especificaciones CU/Especificacion Caso de Uso Realizar Carga Masiva de Programas.docx
+++ b/Elaboración/Especificaciones CU/Especificacion Caso de Uso Realizar Carga Masiva de Programas.docx
@@ -581,7 +581,7 @@
               <w:noProof/>
               <w:sz w:val="22"/>
               <w:szCs w:val="22"/>
-              <w:lang w:eastAsia="es-ES"/>
+              <w:lang w:val="es-AR" w:eastAsia="es-AR"/>
             </w:rPr>
           </w:pPr>
           <w:r>
@@ -593,7 +593,7 @@
           <w:r>
             <w:fldChar w:fldCharType="separate"/>
           </w:r>
-          <w:hyperlink w:anchor="_Toc257615429" w:history="1">
+          <w:hyperlink w:anchor="_Toc32484542" w:history="1">
             <w:r>
               <w:rPr>
                 <w:rStyle w:val="Hipervnculo"/>
@@ -620,7 +620,7 @@
                 <w:noProof/>
                 <w:webHidden/>
               </w:rPr>
-              <w:instrText xml:space="preserve"> PAGEREF _Toc257615429 \h </w:instrText>
+              <w:instrText xml:space="preserve"> PAGEREF _Toc32484542 \h </w:instrText>
             </w:r>
             <w:r>
               <w:rPr>
@@ -640,7 +640,7 @@
                 <w:noProof/>
                 <w:webHidden/>
               </w:rPr>
-              <w:t>3</w:t>
+              <w:t>4</w:t>
             </w:r>
             <w:r>
               <w:rPr>
@@ -661,10 +661,10 @@
               <w:noProof/>
               <w:sz w:val="22"/>
               <w:szCs w:val="22"/>
-              <w:lang w:eastAsia="es-ES"/>
+              <w:lang w:val="es-AR" w:eastAsia="es-AR"/>
             </w:rPr>
           </w:pPr>
-          <w:hyperlink w:anchor="_Toc257615430" w:history="1">
+          <w:hyperlink w:anchor="_Toc32484543" w:history="1">
             <w:r>
               <w:rPr>
                 <w:rStyle w:val="Hipervnculo"/>
@@ -691,7 +691,7 @@
                 <w:noProof/>
                 <w:webHidden/>
               </w:rPr>
-              <w:instrText xml:space="preserve"> PAGEREF _Toc257615430 \h </w:instrText>
+              <w:instrText xml:space="preserve"> PAGEREF _Toc32484543 \h </w:instrText>
             </w:r>
             <w:r>
               <w:rPr>
@@ -711,7 +711,7 @@
                 <w:noProof/>
                 <w:webHidden/>
               </w:rPr>
-              <w:t>3</w:t>
+              <w:t>4</w:t>
             </w:r>
             <w:r>
               <w:rPr>
@@ -732,10 +732,10 @@
               <w:noProof/>
               <w:sz w:val="22"/>
               <w:szCs w:val="22"/>
-              <w:lang w:eastAsia="es-ES"/>
+              <w:lang w:val="es-AR" w:eastAsia="es-AR"/>
             </w:rPr>
           </w:pPr>
-          <w:hyperlink w:anchor="_Toc257615431" w:history="1">
+          <w:hyperlink w:anchor="_Toc32484544" w:history="1">
             <w:r>
               <w:rPr>
                 <w:rStyle w:val="Hipervnculo"/>
@@ -762,7 +762,7 @@
                 <w:noProof/>
                 <w:webHidden/>
               </w:rPr>
-              <w:instrText xml:space="preserve"> PAGEREF _Toc257615431 \h </w:instrText>
+              <w:instrText xml:space="preserve"> PAGEREF _Toc32484544 \h </w:instrText>
             </w:r>
             <w:r>
               <w:rPr>
@@ -782,7 +782,7 @@
                 <w:noProof/>
                 <w:webHidden/>
               </w:rPr>
-              <w:t>3</w:t>
+              <w:t>4</w:t>
             </w:r>
             <w:r>
               <w:rPr>
@@ -803,10 +803,10 @@
               <w:noProof/>
               <w:sz w:val="22"/>
               <w:szCs w:val="22"/>
-              <w:lang w:eastAsia="es-ES"/>
+              <w:lang w:val="es-AR" w:eastAsia="es-AR"/>
             </w:rPr>
           </w:pPr>
-          <w:hyperlink w:anchor="_Toc257615432" w:history="1">
+          <w:hyperlink w:anchor="_Toc32484545" w:history="1">
             <w:r>
               <w:rPr>
                 <w:rStyle w:val="Hipervnculo"/>
@@ -833,7 +833,7 @@
                 <w:noProof/>
                 <w:webHidden/>
               </w:rPr>
-              <w:instrText xml:space="preserve"> PAGEREF _Toc257615432 \h </w:instrText>
+              <w:instrText xml:space="preserve"> PAGEREF _Toc32484545 \h </w:instrText>
             </w:r>
             <w:r>
               <w:rPr>
@@ -853,7 +853,7 @@
                 <w:noProof/>
                 <w:webHidden/>
               </w:rPr>
-              <w:t>3</w:t>
+              <w:t>4</w:t>
             </w:r>
             <w:r>
               <w:rPr>
@@ -874,10 +874,10 @@
               <w:noProof/>
               <w:sz w:val="22"/>
               <w:szCs w:val="22"/>
-              <w:lang w:eastAsia="es-ES"/>
+              <w:lang w:val="es-AR" w:eastAsia="es-AR"/>
             </w:rPr>
           </w:pPr>
-          <w:hyperlink w:anchor="_Toc257615433" w:history="1">
+          <w:hyperlink w:anchor="_Toc32484546" w:history="1">
             <w:r>
               <w:rPr>
                 <w:rStyle w:val="Hipervnculo"/>
@@ -904,7 +904,7 @@
                 <w:noProof/>
                 <w:webHidden/>
               </w:rPr>
-              <w:instrText xml:space="preserve"> PAGEREF _Toc257615433 \h </w:instrText>
+              <w:instrText xml:space="preserve"> PAGEREF _Toc32484546 \h </w:instrText>
             </w:r>
             <w:r>
               <w:rPr>
@@ -924,7 +924,7 @@
                 <w:noProof/>
                 <w:webHidden/>
               </w:rPr>
-              <w:t>3</w:t>
+              <w:t>4</w:t>
             </w:r>
             <w:r>
               <w:rPr>
@@ -945,10 +945,10 @@
               <w:noProof/>
               <w:sz w:val="22"/>
               <w:szCs w:val="22"/>
-              <w:lang w:eastAsia="es-ES"/>
+              <w:lang w:val="es-AR" w:eastAsia="es-AR"/>
             </w:rPr>
           </w:pPr>
-          <w:hyperlink w:anchor="_Toc257615434" w:history="1">
+          <w:hyperlink w:anchor="_Toc32484547" w:history="1">
             <w:r>
               <w:rPr>
                 <w:rStyle w:val="Hipervnculo"/>
@@ -975,7 +975,7 @@
                 <w:noProof/>
                 <w:webHidden/>
               </w:rPr>
-              <w:instrText xml:space="preserve"> PAGEREF _Toc257615434 \h </w:instrText>
+              <w:instrText xml:space="preserve"> PAGEREF _Toc32484547 \h </w:instrText>
             </w:r>
             <w:r>
               <w:rPr>
@@ -995,7 +995,7 @@
                 <w:noProof/>
                 <w:webHidden/>
               </w:rPr>
-              <w:t>3</w:t>
+              <w:t>4</w:t>
             </w:r>
             <w:r>
               <w:rPr>
@@ -1016,10 +1016,10 @@
               <w:noProof/>
               <w:sz w:val="22"/>
               <w:szCs w:val="22"/>
-              <w:lang w:eastAsia="es-ES"/>
+              <w:lang w:val="es-AR" w:eastAsia="es-AR"/>
             </w:rPr>
           </w:pPr>
-          <w:hyperlink w:anchor="_Toc257615435" w:history="1">
+          <w:hyperlink w:anchor="_Toc32484548" w:history="1">
             <w:r>
               <w:rPr>
                 <w:rStyle w:val="Hipervnculo"/>
@@ -1046,7 +1046,7 @@
                 <w:noProof/>
                 <w:webHidden/>
               </w:rPr>
-              <w:instrText xml:space="preserve"> PAGEREF _Toc257615435 \h </w:instrText>
+              <w:instrText xml:space="preserve"> PAGEREF _Toc32484548 \h </w:instrText>
             </w:r>
             <w:r>
               <w:rPr>
@@ -1066,7 +1066,7 @@
                 <w:noProof/>
                 <w:webHidden/>
               </w:rPr>
-              <w:t>3</w:t>
+              <w:t>5</w:t>
             </w:r>
             <w:r>
               <w:rPr>
@@ -1087,10 +1087,10 @@
               <w:noProof/>
               <w:sz w:val="22"/>
               <w:szCs w:val="22"/>
-              <w:lang w:eastAsia="es-ES"/>
+              <w:lang w:val="es-AR" w:eastAsia="es-AR"/>
             </w:rPr>
           </w:pPr>
-          <w:hyperlink w:anchor="_Toc257615436" w:history="1">
+          <w:hyperlink w:anchor="_Toc32484549" w:history="1">
             <w:r>
               <w:rPr>
                 <w:rStyle w:val="Hipervnculo"/>
@@ -1117,7 +1117,7 @@
                 <w:noProof/>
                 <w:webHidden/>
               </w:rPr>
-              <w:instrText xml:space="preserve"> PAGEREF _Toc257615436 \h </w:instrText>
+              <w:instrText xml:space="preserve"> PAGEREF _Toc32484549 \h </w:instrText>
             </w:r>
             <w:r>
               <w:rPr>
@@ -1137,7 +1137,7 @@
                 <w:noProof/>
                 <w:webHidden/>
               </w:rPr>
-              <w:t>3</w:t>
+              <w:t>6</w:t>
             </w:r>
             <w:r>
               <w:rPr>
@@ -1158,10 +1158,10 @@
               <w:noProof/>
               <w:sz w:val="22"/>
               <w:szCs w:val="22"/>
-              <w:lang w:eastAsia="es-ES"/>
+              <w:lang w:val="es-AR" w:eastAsia="es-AR"/>
             </w:rPr>
           </w:pPr>
-          <w:hyperlink w:anchor="_Toc257615437" w:history="1">
+          <w:hyperlink w:anchor="_Toc32484550" w:history="1">
             <w:r>
               <w:rPr>
                 <w:rStyle w:val="Hipervnculo"/>
@@ -1188,7 +1188,7 @@
                 <w:noProof/>
                 <w:webHidden/>
               </w:rPr>
-              <w:instrText xml:space="preserve"> PAGEREF _Toc257615437 \h </w:instrText>
+              <w:instrText xml:space="preserve"> PAGEREF _Toc32484550 \h </w:instrText>
             </w:r>
             <w:r>
               <w:rPr>
@@ -1208,149 +1208,7 @@
                 <w:noProof/>
                 <w:webHidden/>
               </w:rPr>
-              <w:t>3</w:t>
-            </w:r>
-            <w:r>
-              <w:rPr>
-                <w:noProof/>
-                <w:webHidden/>
-              </w:rPr>
-              <w:fldChar w:fldCharType="end"/>
-            </w:r>
-          </w:hyperlink>
-        </w:p>
-        <w:p>
-          <w:pPr>
-            <w:pStyle w:val="TDC2"/>
-            <w:rPr>
-              <w:rFonts w:eastAsiaTheme="minorEastAsia"/>
-              <w:i w:val="0"/>
-              <w:iCs w:val="0"/>
-              <w:noProof/>
-              <w:sz w:val="22"/>
-              <w:szCs w:val="22"/>
-              <w:lang w:eastAsia="es-ES"/>
-            </w:rPr>
-          </w:pPr>
-          <w:hyperlink w:anchor="_Toc257615438" w:history="1">
-            <w:r>
-              <w:rPr>
-                <w:rStyle w:val="Hipervnculo"/>
-                <w:noProof/>
-              </w:rPr>
-              <w:t>Diagrama de Colaboración</w:t>
-            </w:r>
-            <w:r>
-              <w:rPr>
-                <w:noProof/>
-                <w:webHidden/>
-              </w:rPr>
-              <w:tab/>
-            </w:r>
-            <w:r>
-              <w:rPr>
-                <w:noProof/>
-                <w:webHidden/>
-              </w:rPr>
-              <w:fldChar w:fldCharType="begin"/>
-            </w:r>
-            <w:r>
-              <w:rPr>
-                <w:noProof/>
-                <w:webHidden/>
-              </w:rPr>
-              <w:instrText xml:space="preserve"> PAGEREF _Toc257615438 \h </w:instrText>
-            </w:r>
-            <w:r>
-              <w:rPr>
-                <w:noProof/>
-                <w:webHidden/>
-              </w:rPr>
-            </w:r>
-            <w:r>
-              <w:rPr>
-                <w:noProof/>
-                <w:webHidden/>
-              </w:rPr>
-              <w:fldChar w:fldCharType="separate"/>
-            </w:r>
-            <w:r>
-              <w:rPr>
-                <w:noProof/>
-                <w:webHidden/>
-              </w:rPr>
-              <w:t>3</w:t>
-            </w:r>
-            <w:r>
-              <w:rPr>
-                <w:noProof/>
-                <w:webHidden/>
-              </w:rPr>
-              <w:fldChar w:fldCharType="end"/>
-            </w:r>
-          </w:hyperlink>
-        </w:p>
-        <w:p>
-          <w:pPr>
-            <w:pStyle w:val="TDC2"/>
-            <w:rPr>
-              <w:rFonts w:eastAsiaTheme="minorEastAsia"/>
-              <w:i w:val="0"/>
-              <w:iCs w:val="0"/>
-              <w:noProof/>
-              <w:sz w:val="22"/>
-              <w:szCs w:val="22"/>
-              <w:lang w:eastAsia="es-ES"/>
-            </w:rPr>
-          </w:pPr>
-          <w:hyperlink w:anchor="_Toc257615439" w:history="1">
-            <w:r>
-              <w:rPr>
-                <w:rStyle w:val="Hipervnculo"/>
-                <w:noProof/>
-              </w:rPr>
-              <w:t>Diagrama de Estados</w:t>
-            </w:r>
-            <w:r>
-              <w:rPr>
-                <w:noProof/>
-                <w:webHidden/>
-              </w:rPr>
-              <w:tab/>
-            </w:r>
-            <w:r>
-              <w:rPr>
-                <w:noProof/>
-                <w:webHidden/>
-              </w:rPr>
-              <w:fldChar w:fldCharType="begin"/>
-            </w:r>
-            <w:r>
-              <w:rPr>
-                <w:noProof/>
-                <w:webHidden/>
-              </w:rPr>
-              <w:instrText xml:space="preserve"> PAGEREF _Toc257615439 \h </w:instrText>
-            </w:r>
-            <w:r>
-              <w:rPr>
-                <w:noProof/>
-                <w:webHidden/>
-              </w:rPr>
-            </w:r>
-            <w:r>
-              <w:rPr>
-                <w:noProof/>
-                <w:webHidden/>
-              </w:rPr>
-              <w:fldChar w:fldCharType="separate"/>
-            </w:r>
-            <w:r>
-              <w:rPr>
-                <w:noProof/>
-                <w:webHidden/>
-              </w:rPr>
-              <w:t>3</w:t>
+              <w:t>6</w:t>
             </w:r>
             <w:r>
               <w:rPr>
@@ -1410,7 +1268,7 @@
       </w:pPr>
       <w:bookmarkStart w:id="0" w:name="_Toc228206475"/>
       <w:bookmarkStart w:id="1" w:name="_Toc234686580"/>
-      <w:bookmarkStart w:id="2" w:name="_Toc257615429"/>
+      <w:bookmarkStart w:id="2" w:name="_Toc32484542"/>
       <w:r>
         <w:t>Descripción</w:t>
       </w:r>
@@ -1424,7 +1282,6 @@
       </w:pPr>
       <w:bookmarkStart w:id="3" w:name="_Toc228206476"/>
       <w:bookmarkStart w:id="4" w:name="_Toc234686581"/>
-      <w:bookmarkStart w:id="5" w:name="_Toc257615430"/>
       <w:r>
         <w:t>Permitir al Empleado Secretaría Académica cargar en el sistema un conjunto de programas escaneados de</w:t>
       </w:r>
@@ -1487,6 +1344,7 @@
       <w:pPr>
         <w:pStyle w:val="PSI-Ttulo1"/>
       </w:pPr>
+      <w:bookmarkStart w:id="5" w:name="_Toc32484543"/>
       <w:r>
         <w:t>Actores del CU</w:t>
       </w:r>
@@ -1508,7 +1366,7 @@
       </w:pPr>
       <w:bookmarkStart w:id="6" w:name="_Toc228206477"/>
       <w:bookmarkStart w:id="7" w:name="_Toc234686582"/>
-      <w:bookmarkStart w:id="8" w:name="_Toc257615431"/>
+      <w:bookmarkStart w:id="8" w:name="_Toc32484544"/>
       <w:r>
         <w:t>Precondiciones</w:t>
       </w:r>
@@ -1533,7 +1391,7 @@
       </w:pPr>
       <w:bookmarkStart w:id="9" w:name="_Toc228206478"/>
       <w:bookmarkStart w:id="10" w:name="_Toc234686583"/>
-      <w:bookmarkStart w:id="11" w:name="_Toc257615432"/>
+      <w:bookmarkStart w:id="11" w:name="_Toc32484545"/>
       <w:r>
         <w:t>Flujo de Eventos Normal</w:t>
       </w:r>
@@ -1551,9 +1409,80 @@
     <w:p>
       <w:pPr>
         <w:pStyle w:val="PSI-Normal"/>
+        <w:numPr>
+          <w:ilvl w:val="0"/>
+          <w:numId w:val="14"/>
+        </w:numPr>
         <w:spacing w:before="0" w:line="240" w:lineRule="auto"/>
-        <w:ind w:left="360" w:firstLine="0"/>
-      </w:pPr>
+      </w:pPr>
+      <w:r>
+        <w:t xml:space="preserve">Se presenta al Empleado de Secretaría Académica, la pantalla Carga Masiva Programas que muestra un botón que permite seleccionar un conjunto de programas (documentos) a cargar en el sistema, un botón que permita subir los programas seleccionados y un botón para volver a la pantalla principal del sistema. </w:t>
+      </w:r>
+    </w:p>
+    <w:p>
+      <w:pPr>
+        <w:pStyle w:val="PSI-Normal"/>
+        <w:numPr>
+          <w:ilvl w:val="0"/>
+          <w:numId w:val="14"/>
+        </w:numPr>
+        <w:spacing w:before="0" w:line="240" w:lineRule="auto"/>
+      </w:pPr>
+      <w:r>
+        <w:t xml:space="preserve">El empleado de Secretaría Académica presiona el botón "Examinar" y procede a seleccionar los programas (documentos) desde el explorador de archivos. </w:t>
+      </w:r>
+    </w:p>
+    <w:p>
+      <w:pPr>
+        <w:pStyle w:val="PSI-Normal"/>
+        <w:numPr>
+          <w:ilvl w:val="0"/>
+          <w:numId w:val="14"/>
+        </w:numPr>
+        <w:spacing w:before="0" w:line="240" w:lineRule="auto"/>
+      </w:pPr>
+      <w:r>
+        <w:t>El empleado de Secretaría Académica presiona el botón "Subir Programas".</w:t>
+      </w:r>
+    </w:p>
+    <w:p>
+      <w:pPr>
+        <w:pStyle w:val="PSI-Normal"/>
+        <w:numPr>
+          <w:ilvl w:val="0"/>
+          <w:numId w:val="14"/>
+        </w:numPr>
+        <w:spacing w:before="0" w:line="240" w:lineRule="auto"/>
+      </w:pPr>
+      <w:r>
+        <w:t>El sistema despliega un mensaje de validación, para corroborar que los datos del programa a subir sean correctos.</w:t>
+      </w:r>
+    </w:p>
+    <w:p>
+      <w:pPr>
+        <w:pStyle w:val="PSI-Normal"/>
+        <w:numPr>
+          <w:ilvl w:val="0"/>
+          <w:numId w:val="14"/>
+        </w:numPr>
+        <w:spacing w:before="0" w:line="240" w:lineRule="auto"/>
+      </w:pPr>
+      <w:r>
+        <w:t xml:space="preserve">El empleado de Secretaría Académica presiona el botón "Si, subir programas".  </w:t>
+      </w:r>
+    </w:p>
+    <w:p>
+      <w:pPr>
+        <w:pStyle w:val="PSI-Normal"/>
+        <w:numPr>
+          <w:ilvl w:val="0"/>
+          <w:numId w:val="14"/>
+        </w:numPr>
+        <w:spacing w:before="0" w:line="240" w:lineRule="auto"/>
+      </w:pPr>
+      <w:r>
+        <w:t>El sistema informa que la operación se realizó de manera exitosa.</w:t>
+      </w:r>
     </w:p>
     <w:p>
       <w:pPr>
@@ -1571,11 +1500,25 @@
     </w:p>
     <w:p>
       <w:pPr>
+        <w:pStyle w:val="PSI-Normal"/>
+        <w:spacing w:before="0" w:line="240" w:lineRule="auto"/>
+        <w:ind w:left="360" w:firstLine="0"/>
+      </w:pPr>
+    </w:p>
+    <w:p>
+      <w:pPr>
+        <w:pStyle w:val="PSI-Normal"/>
+        <w:spacing w:before="0" w:line="240" w:lineRule="auto"/>
+        <w:ind w:left="360" w:firstLine="0"/>
+      </w:pPr>
+    </w:p>
+    <w:p>
+      <w:pPr>
         <w:pStyle w:val="PSI-Ttulo1"/>
       </w:pPr>
       <w:bookmarkStart w:id="12" w:name="_Toc228206479"/>
       <w:bookmarkStart w:id="13" w:name="_Toc234686584"/>
-      <w:bookmarkStart w:id="14" w:name="_Toc257615433"/>
+      <w:bookmarkStart w:id="14" w:name="_Toc32484546"/>
       <w:proofErr w:type="spellStart"/>
       <w:r>
         <w:t>Poscondiciones</w:t>
@@ -1612,7 +1555,7 @@
       </w:pPr>
       <w:bookmarkStart w:id="15" w:name="_Toc228206480"/>
       <w:bookmarkStart w:id="16" w:name="_Toc234686585"/>
-      <w:bookmarkStart w:id="17" w:name="_Toc257615434"/>
+      <w:bookmarkStart w:id="17" w:name="_Toc32484547"/>
       <w:r>
         <w:t>Flujo de Eventos Alternativo</w:t>
       </w:r>
@@ -1662,6 +1605,7 @@
         <w:rPr>
           <w:u w:val="single"/>
         </w:rPr>
+        <w:lastRenderedPageBreak/>
         <w:t xml:space="preserve">Excepción </w:t>
       </w:r>
       <w:r>
@@ -1682,19 +1626,16 @@
         <w:pStyle w:val="PSI-Normal"/>
       </w:pPr>
       <w:r>
-        <w:t xml:space="preserve">6.1 El </w:t>
-      </w:r>
-      <w:r>
-        <w:t xml:space="preserve"> </w:t>
-      </w:r>
-      <w:r>
-        <w:t>formato del programa (documento) que se desea cargar al sistema no es válido. Es decir, no es un archivo con extensión .</w:t>
-      </w:r>
-      <w:proofErr w:type="spellStart"/>
-      <w:r>
-        <w:t>pdf</w:t>
-      </w:r>
-      <w:proofErr w:type="spellEnd"/>
+        <w:t>2.1</w:t>
+      </w:r>
+      <w:r>
+        <w:t xml:space="preserve"> Se ha superado la cantidad máxima de programas que pueden ser seleccionados (10 programas)</w:t>
+      </w:r>
+    </w:p>
+    <w:p>
+      <w:pPr>
+        <w:pStyle w:val="PSI-Normal"/>
+      </w:pPr>
     </w:p>
     <w:p>
       <w:pPr>
@@ -1703,6 +1644,32 @@
           <w:u w:val="single"/>
         </w:rPr>
       </w:pPr>
+      <w:r>
+        <w:rPr>
+          <w:u w:val="single"/>
+        </w:rPr>
+        <w:t xml:space="preserve">Excepción </w:t>
+      </w:r>
+      <w:r>
+        <w:rPr>
+          <w:u w:val="single"/>
+        </w:rPr>
+        <w:t>3</w:t>
+      </w:r>
+      <w:r>
+        <w:rPr>
+          <w:u w:val="single"/>
+        </w:rPr>
+        <w:t xml:space="preserve">: </w:t>
+      </w:r>
+    </w:p>
+    <w:p>
+      <w:pPr>
+        <w:pStyle w:val="PSI-Normal"/>
+      </w:pPr>
+      <w:r>
+        <w:t>2.2 El peso total de los archivos seleccionados supera el tamaño máximo establecido (8 Mb)</w:t>
+      </w:r>
     </w:p>
     <w:p>
       <w:pPr>
@@ -1711,11 +1678,31 @@
           <w:u w:val="single"/>
         </w:rPr>
       </w:pPr>
-      <w:r>
+    </w:p>
+    <w:p>
+      <w:pPr>
+        <w:pStyle w:val="PSI-Normal"/>
         <w:rPr>
           <w:u w:val="single"/>
         </w:rPr>
-        <w:t>Excepción 3:</w:t>
+      </w:pPr>
+      <w:r>
+        <w:rPr>
+          <w:u w:val="single"/>
+        </w:rPr>
+        <w:t xml:space="preserve">Excepción </w:t>
+      </w:r>
+      <w:r>
+        <w:rPr>
+          <w:u w:val="single"/>
+        </w:rPr>
+        <w:t>4</w:t>
+      </w:r>
+      <w:r>
+        <w:rPr>
+          <w:u w:val="single"/>
+        </w:rPr>
+        <w:t xml:space="preserve">: </w:t>
       </w:r>
     </w:p>
     <w:p>
@@ -1723,7 +1710,10 @@
         <w:pStyle w:val="PSI-Normal"/>
       </w:pPr>
       <w:r>
-        <w:t xml:space="preserve">9.1 El </w:t>
+        <w:t>5</w:t>
+      </w:r>
+      <w:r>
+        <w:t xml:space="preserve">.1 El </w:t>
       </w:r>
       <w:r>
         <w:t xml:space="preserve"> </w:t>
@@ -1736,8 +1726,124 @@
         <w:t>pdf</w:t>
       </w:r>
       <w:proofErr w:type="spellEnd"/>
+    </w:p>
+    <w:p>
+      <w:pPr>
+        <w:pStyle w:val="PSI-Normal"/>
+        <w:rPr>
+          <w:u w:val="single"/>
+        </w:rPr>
+      </w:pPr>
+    </w:p>
+    <w:p>
+      <w:pPr>
+        <w:pStyle w:val="PSI-Normal"/>
+        <w:rPr>
+          <w:u w:val="single"/>
+        </w:rPr>
+      </w:pPr>
+      <w:r>
+        <w:rPr>
+          <w:u w:val="single"/>
+        </w:rPr>
+        <w:t>Excepción 5</w:t>
+      </w:r>
+      <w:r>
+        <w:rPr>
+          <w:u w:val="single"/>
+        </w:rPr>
+        <w:t>:</w:t>
+      </w:r>
+    </w:p>
+    <w:p>
+      <w:pPr>
+        <w:pStyle w:val="PSI-Normal"/>
+      </w:pPr>
+      <w:r>
+        <w:t>5.2</w:t>
+      </w:r>
+      <w:r>
+        <w:t xml:space="preserve"> El </w:t>
+      </w:r>
+      <w:r>
+        <w:t xml:space="preserve"> </w:t>
+      </w:r>
+      <w:r>
+        <w:t>formato del programa (documento) que se desea cargar al sistema no es válido. Es decir, no es un archivo con extensión .</w:t>
+      </w:r>
+      <w:proofErr w:type="spellStart"/>
+      <w:r>
+        <w:t>pdf</w:t>
+      </w:r>
+      <w:proofErr w:type="spellEnd"/>
       <w:r>
         <w:t xml:space="preserve"> original. </w:t>
+      </w:r>
+    </w:p>
+    <w:p>
+      <w:pPr>
+        <w:pStyle w:val="PSI-Normal"/>
+      </w:pPr>
+    </w:p>
+    <w:p>
+      <w:pPr>
+        <w:pStyle w:val="PSI-Normal"/>
+        <w:rPr>
+          <w:u w:val="single"/>
+        </w:rPr>
+      </w:pPr>
+      <w:r>
+        <w:rPr>
+          <w:u w:val="single"/>
+        </w:rPr>
+        <w:t>Excepción 6</w:t>
+      </w:r>
+      <w:r>
+        <w:rPr>
+          <w:u w:val="single"/>
+        </w:rPr>
+        <w:t>:</w:t>
+      </w:r>
+    </w:p>
+    <w:p>
+      <w:pPr>
+        <w:pStyle w:val="PSI-Normal"/>
+      </w:pPr>
+      <w:r>
+        <w:t xml:space="preserve">5.3 La nomenclatura del archivo no cumple con el formato establecido. </w:t>
+      </w:r>
+    </w:p>
+    <w:p>
+      <w:pPr>
+        <w:pStyle w:val="PSI-Comentario"/>
+      </w:pPr>
+    </w:p>
+    <w:p>
+      <w:pPr>
+        <w:pStyle w:val="PSI-Normal"/>
+        <w:rPr>
+          <w:u w:val="single"/>
+        </w:rPr>
+      </w:pPr>
+      <w:r>
+        <w:rPr>
+          <w:u w:val="single"/>
+        </w:rPr>
+        <w:t>Excepción 7</w:t>
+      </w:r>
+      <w:r>
+        <w:rPr>
+          <w:u w:val="single"/>
+        </w:rPr>
+        <w:t>:</w:t>
+      </w:r>
+    </w:p>
+    <w:p>
+      <w:pPr>
+        <w:pStyle w:val="PSI-Normal"/>
+      </w:pPr>
+      <w:r>
+        <w:t>5.4 El peso de cada archivo individual supera el tamaño máximo establecido (2 Mb)</w:t>
       </w:r>
     </w:p>
     <w:p>
@@ -1751,7 +1857,37 @@
       </w:pPr>
       <w:bookmarkStart w:id="18" w:name="_Toc228206481"/>
       <w:bookmarkStart w:id="19" w:name="_Toc234686586"/>
-      <w:bookmarkStart w:id="20" w:name="_Toc257615435"/>
+    </w:p>
+    <w:p>
+      <w:pPr>
+        <w:pStyle w:val="PSI-Ttulo1"/>
+      </w:pPr>
+    </w:p>
+    <w:p>
+      <w:pPr>
+        <w:pStyle w:val="PSI-Ttulo1"/>
+      </w:pPr>
+    </w:p>
+    <w:p>
+      <w:pPr>
+        <w:pStyle w:val="PSI-Ttulo1"/>
+      </w:pPr>
+    </w:p>
+    <w:p>
+      <w:pPr>
+        <w:pStyle w:val="PSI-Ttulo1"/>
+      </w:pPr>
+    </w:p>
+    <w:p>
+      <w:pPr>
+        <w:pStyle w:val="PSI-Ttulo1"/>
+      </w:pPr>
+    </w:p>
+    <w:p>
+      <w:pPr>
+        <w:pStyle w:val="PSI-Ttulo1"/>
+      </w:pPr>
+      <w:bookmarkStart w:id="20" w:name="_Toc32484548"/>
       <w:r>
         <w:t>Diagramas Asociados</w:t>
       </w:r>
@@ -1769,8 +1905,9 @@
       <w:pPr>
         <w:pStyle w:val="PSI-Ttulo2"/>
       </w:pPr>
-      <w:bookmarkStart w:id="21" w:name="_Toc257615436"/>
-      <w:r>
+      <w:bookmarkStart w:id="21" w:name="_Toc32484549"/>
+      <w:r>
+        <w:lastRenderedPageBreak/>
         <w:t>Diagrama de Casos de Uso</w:t>
       </w:r>
       <w:bookmarkEnd w:id="21"/>
@@ -1864,15 +2001,9 @@
     </w:p>
     <w:p>
       <w:pPr>
-        <w:pStyle w:val="PSI-Comentario"/>
-        <w:jc w:val="center"/>
-      </w:pPr>
-    </w:p>
-    <w:p>
-      <w:pPr>
         <w:pStyle w:val="PSI-Ttulo2"/>
       </w:pPr>
-      <w:bookmarkStart w:id="22" w:name="_Toc257615437"/>
+      <w:bookmarkStart w:id="22" w:name="_Toc32484550"/>
       <w:r>
         <w:t>Diagrama de Secuencia</w:t>
       </w:r>
@@ -1889,6 +2020,57 @@
         <w:pStyle w:val="PSI-Normal"/>
         <w:jc w:val="center"/>
       </w:pPr>
+      <w:r>
+        <w:rPr>
+          <w:noProof/>
+          <w:lang w:eastAsia="es-AR"/>
+        </w:rPr>
+        <w:drawing>
+          <wp:inline distT="0" distB="0" distL="0" distR="0">
+            <wp:extent cx="5812889" cy="3333750"/>
+            <wp:effectExtent l="19050" t="0" r="0" b="0"/>
+            <wp:docPr id="2" name="Imagen 1" descr="C:\xampp\htdocs\vaspa\Elaboración\Diagramas de Secuencia\CU_Realizar Carga Masiva de Programas\DiagramaSecuencia_Realizar Carga Masiva de Programas.jpg"/>
+            <wp:cNvGraphicFramePr>
+              <a:graphicFrameLocks xmlns:a="http://schemas.openxmlformats.org/drawingml/2006/main" noChangeAspect="1"/>
+            </wp:cNvGraphicFramePr>
+            <a:graphic xmlns:a="http://schemas.openxmlformats.org/drawingml/2006/main">
+              <a:graphicData uri="http://schemas.openxmlformats.org/drawingml/2006/picture">
+                <pic:pic xmlns:pic="http://schemas.openxmlformats.org/drawingml/2006/picture">
+                  <pic:nvPicPr>
+                    <pic:cNvPr id="0" name="Picture 1" descr="C:\xampp\htdocs\vaspa\Elaboración\Diagramas de Secuencia\CU_Realizar Carga Masiva de Programas\DiagramaSecuencia_Realizar Carga Masiva de Programas.jpg"/>
+                    <pic:cNvPicPr>
+                      <a:picLocks noChangeAspect="1" noChangeArrowheads="1"/>
+                    </pic:cNvPicPr>
+                  </pic:nvPicPr>
+                  <pic:blipFill>
+                    <a:blip r:embed="rId12" cstate="print"/>
+                    <a:srcRect/>
+                    <a:stretch>
+                      <a:fillRect/>
+                    </a:stretch>
+                  </pic:blipFill>
+                  <pic:spPr bwMode="auto">
+                    <a:xfrm>
+                      <a:off x="0" y="0"/>
+                      <a:ext cx="5815428" cy="3335206"/>
+                    </a:xfrm>
+                    <a:prstGeom prst="rect">
+                      <a:avLst/>
+                    </a:prstGeom>
+                    <a:noFill/>
+                    <a:ln w="9525">
+                      <a:noFill/>
+                      <a:miter lim="800000"/>
+                      <a:headEnd/>
+                      <a:tailEnd/>
+                    </a:ln>
+                  </pic:spPr>
+                </pic:pic>
+              </a:graphicData>
+            </a:graphic>
+          </wp:inline>
+        </w:drawing>
+      </w:r>
     </w:p>
     <w:p>
       <w:pPr>
@@ -1896,8 +2078,8 @@
       </w:pPr>
     </w:p>
     <w:sectPr>
-      <w:headerReference w:type="default" r:id="rId12"/>
-      <w:footerReference w:type="default" r:id="rId13"/>
+      <w:headerReference w:type="default" r:id="rId13"/>
+      <w:footerReference w:type="default" r:id="rId14"/>
       <w:pgSz w:w="11906" w:h="16838"/>
       <w:pgMar w:top="1535" w:right="1701" w:bottom="1417" w:left="1701" w:header="567" w:footer="572" w:gutter="0"/>
       <w:cols w:space="708"/>
@@ -2048,7 +2230,7 @@
             <w:rFonts w:asciiTheme="majorHAnsi" w:hAnsiTheme="majorHAnsi" w:cstheme="majorHAnsi"/>
             <w:noProof/>
           </w:rPr>
-          <w:t>4</w:t>
+          <w:t>3</w:t>
         </w:r>
         <w:r>
           <w:rPr>
@@ -2085,7 +2267,7 @@
             <w:rFonts w:asciiTheme="majorHAnsi" w:hAnsiTheme="majorHAnsi" w:cstheme="majorHAnsi"/>
             <w:noProof/>
           </w:rPr>
-          <w:t>5</w:t>
+          <w:t>6</w:t>
         </w:r>
         <w:r>
           <w:rPr>
@@ -3133,6 +3315,92 @@
     </w:lvl>
   </w:abstractNum>
   <w:abstractNum w:abstractNumId="5">
+    <w:nsid w:val="1E5B300D"/>
+    <w:multiLevelType w:val="hybridMultilevel"/>
+    <w:tmpl w:val="B2F03F8C"/>
+    <w:lvl w:ilvl="0" w:tplc="2C0A000F">
+      <w:start w:val="1"/>
+      <w:numFmt w:val="decimal"/>
+      <w:lvlText w:val="%1."/>
+      <w:lvlJc w:val="left"/>
+      <w:pPr>
+        <w:ind w:left="720" w:hanging="360"/>
+      </w:pPr>
+    </w:lvl>
+    <w:lvl w:ilvl="1" w:tplc="2C0A0019" w:tentative="1">
+      <w:start w:val="1"/>
+      <w:numFmt w:val="lowerLetter"/>
+      <w:lvlText w:val="%2."/>
+      <w:lvlJc w:val="left"/>
+      <w:pPr>
+        <w:ind w:left="1440" w:hanging="360"/>
+      </w:pPr>
+    </w:lvl>
+    <w:lvl w:ilvl="2" w:tplc="2C0A001B" w:tentative="1">
+      <w:start w:val="1"/>
+      <w:numFmt w:val="lowerRoman"/>
+      <w:lvlText w:val="%3."/>
+      <w:lvlJc w:val="right"/>
+      <w:pPr>
+        <w:ind w:left="2160" w:hanging="180"/>
+      </w:pPr>
+    </w:lvl>
+    <w:lvl w:ilvl="3" w:tplc="2C0A000F" w:tentative="1">
+      <w:start w:val="1"/>
+      <w:numFmt w:val="decimal"/>
+      <w:lvlText w:val="%4."/>
+      <w:lvlJc w:val="left"/>
+      <w:pPr>
+        <w:ind w:left="2880" w:hanging="360"/>
+      </w:pPr>
+    </w:lvl>
+    <w:lvl w:ilvl="4" w:tplc="2C0A0019" w:tentative="1">
+      <w:start w:val="1"/>
+      <w:numFmt w:val="lowerLetter"/>
+      <w:lvlText w:val="%5."/>
+      <w:lvlJc w:val="left"/>
+      <w:pPr>
+        <w:ind w:left="3600" w:hanging="360"/>
+      </w:pPr>
+    </w:lvl>
+    <w:lvl w:ilvl="5" w:tplc="2C0A001B" w:tentative="1">
+      <w:start w:val="1"/>
+      <w:numFmt w:val="lowerRoman"/>
+      <w:lvlText w:val="%6."/>
+      <w:lvlJc w:val="right"/>
+      <w:pPr>
+        <w:ind w:left="4320" w:hanging="180"/>
+      </w:pPr>
+    </w:lvl>
+    <w:lvl w:ilvl="6" w:tplc="2C0A000F" w:tentative="1">
+      <w:start w:val="1"/>
+      <w:numFmt w:val="decimal"/>
+      <w:lvlText w:val="%7."/>
+      <w:lvlJc w:val="left"/>
+      <w:pPr>
+        <w:ind w:left="5040" w:hanging="360"/>
+      </w:pPr>
+    </w:lvl>
+    <w:lvl w:ilvl="7" w:tplc="2C0A0019" w:tentative="1">
+      <w:start w:val="1"/>
+      <w:numFmt w:val="lowerLetter"/>
+      <w:lvlText w:val="%8."/>
+      <w:lvlJc w:val="left"/>
+      <w:pPr>
+        <w:ind w:left="5760" w:hanging="360"/>
+      </w:pPr>
+    </w:lvl>
+    <w:lvl w:ilvl="8" w:tplc="2C0A001B" w:tentative="1">
+      <w:start w:val="1"/>
+      <w:numFmt w:val="lowerRoman"/>
+      <w:lvlText w:val="%9."/>
+      <w:lvlJc w:val="right"/>
+      <w:pPr>
+        <w:ind w:left="6480" w:hanging="180"/>
+      </w:pPr>
+    </w:lvl>
+  </w:abstractNum>
+  <w:abstractNum w:abstractNumId="6">
     <w:nsid w:val="255F5799"/>
     <w:multiLevelType w:val="hybridMultilevel"/>
     <w:tmpl w:val="B8F40458"/>
@@ -3218,7 +3486,7 @@
       </w:pPr>
     </w:lvl>
   </w:abstractNum>
-  <w:abstractNum w:abstractNumId="6">
+  <w:abstractNum w:abstractNumId="7">
     <w:nsid w:val="47AD7A34"/>
     <w:multiLevelType w:val="hybridMultilevel"/>
     <w:tmpl w:val="C03AE7A6"/>
@@ -3304,7 +3572,7 @@
       </w:pPr>
     </w:lvl>
   </w:abstractNum>
-  <w:abstractNum w:abstractNumId="7">
+  <w:abstractNum w:abstractNumId="8">
     <w:nsid w:val="487036EC"/>
     <w:multiLevelType w:val="hybridMultilevel"/>
     <w:tmpl w:val="BDFE724A"/>
@@ -3390,7 +3658,7 @@
       </w:pPr>
     </w:lvl>
   </w:abstractNum>
-  <w:abstractNum w:abstractNumId="8">
+  <w:abstractNum w:abstractNumId="9">
     <w:nsid w:val="52D90BB8"/>
     <w:multiLevelType w:val="hybridMultilevel"/>
     <w:tmpl w:val="1D2461DE"/>
@@ -3504,7 +3772,7 @@
       </w:rPr>
     </w:lvl>
   </w:abstractNum>
-  <w:abstractNum w:abstractNumId="9">
+  <w:abstractNum w:abstractNumId="10">
     <w:nsid w:val="708E589C"/>
     <w:multiLevelType w:val="multilevel"/>
     <w:tmpl w:val="381042DE"/>
@@ -3644,7 +3912,7 @@
       </w:rPr>
     </w:lvl>
   </w:abstractNum>
-  <w:abstractNum w:abstractNumId="10">
+  <w:abstractNum w:abstractNumId="11">
     <w:nsid w:val="7DD64906"/>
     <w:multiLevelType w:val="hybridMultilevel"/>
     <w:tmpl w:val="795E7434"/>
@@ -3759,16 +4027,16 @@
     </w:lvl>
   </w:abstractNum>
   <w:num w:numId="1">
-    <w:abstractNumId w:val="5"/>
+    <w:abstractNumId w:val="6"/>
   </w:num>
   <w:num w:numId="2">
-    <w:abstractNumId w:val="7"/>
+    <w:abstractNumId w:val="8"/>
   </w:num>
   <w:num w:numId="3">
-    <w:abstractNumId w:val="7"/>
+    <w:abstractNumId w:val="8"/>
   </w:num>
   <w:num w:numId="4">
-    <w:abstractNumId w:val="7"/>
+    <w:abstractNumId w:val="8"/>
   </w:num>
   <w:num w:numId="5">
     <w:abstractNumId w:val="1"/>
@@ -3783,19 +4051,22 @@
     <w:abstractNumId w:val="0"/>
   </w:num>
   <w:num w:numId="9">
-    <w:abstractNumId w:val="9"/>
+    <w:abstractNumId w:val="10"/>
   </w:num>
   <w:num w:numId="10">
-    <w:abstractNumId w:val="10"/>
+    <w:abstractNumId w:val="11"/>
   </w:num>
   <w:num w:numId="11">
     <w:abstractNumId w:val="4"/>
   </w:num>
   <w:num w:numId="12">
-    <w:abstractNumId w:val="8"/>
+    <w:abstractNumId w:val="9"/>
   </w:num>
   <w:num w:numId="13">
-    <w:abstractNumId w:val="6"/>
+    <w:abstractNumId w:val="7"/>
+  </w:num>
+  <w:num w:numId="14">
+    <w:abstractNumId w:val="5"/>
   </w:num>
 </w:numbering>
 </file>
@@ -4999,7 +5270,7 @@
 </file>
 
 <file path=customXml/itemProps2.xml><?xml version="1.0" encoding="utf-8"?>
-<ds:datastoreItem xmlns:ds="http://schemas.openxmlformats.org/officeDocument/2006/customXml" ds:itemID="{A5143797-20E0-425E-AA99-EFFFF0A38C8D}">
+<ds:datastoreItem xmlns:ds="http://schemas.openxmlformats.org/officeDocument/2006/customXml" ds:itemID="{19CB95F6-3C1A-4966-BF58-A75E88C51521}">
   <ds:schemaRefs>
     <ds:schemaRef ds:uri="http://schemas.openxmlformats.org/officeDocument/2006/bibliography"/>
   </ds:schemaRefs>

</xml_diff>